<commit_message>
Modify the Basis Path Testing
</commit_message>
<xml_diff>
--- a/Assignment - BlackBox and WhiteBox.docx
+++ b/Assignment - BlackBox and WhiteBox.docx
@@ -3979,23 +3979,7 @@
                 <w:sz w:val="14"/>
                 <w:szCs w:val="14"/>
               </w:rPr>
-              <w:t xml:space="preserve">Connect </w:t>
-            </w:r>
-            <w:proofErr w:type="spellStart"/>
-            <w:r>
-              <w:rPr>
-                <w:sz w:val="14"/>
-                <w:szCs w:val="14"/>
-              </w:rPr>
-              <w:t>PicoW</w:t>
-            </w:r>
-            <w:proofErr w:type="spellEnd"/>
-            <w:r>
-              <w:rPr>
-                <w:sz w:val="14"/>
-                <w:szCs w:val="14"/>
-              </w:rPr>
-              <w:t xml:space="preserve"> to Computer</w:t>
+              <w:t>Connect PicoW to Computer</w:t>
             </w:r>
           </w:p>
           <w:p>
@@ -4321,21 +4305,7 @@
                 <w:sz w:val="14"/>
                 <w:szCs w:val="14"/>
               </w:rPr>
-              <w:t xml:space="preserve">access with </w:t>
-            </w:r>
-            <w:r>
-              <w:rPr>
-                <w:sz w:val="14"/>
-                <w:szCs w:val="14"/>
-              </w:rPr>
-              <w:t>in</w:t>
-            </w:r>
-            <w:r>
-              <w:rPr>
-                <w:sz w:val="14"/>
-                <w:szCs w:val="14"/>
-              </w:rPr>
-              <w:t xml:space="preserve">correct </w:t>
+              <w:t xml:space="preserve">access with incorrect </w:t>
             </w:r>
             <w:r>
               <w:rPr>
@@ -4427,14 +4397,7 @@
                 <w:szCs w:val="14"/>
               </w:rPr>
               <w:br/>
-              <w:t>SSID</w:t>
-            </w:r>
-            <w:r>
-              <w:rPr>
-                <w:sz w:val="14"/>
-                <w:szCs w:val="14"/>
-              </w:rPr>
-              <w:t>2</w:t>
+              <w:t>SSID2</w:t>
             </w:r>
           </w:p>
           <w:p>
@@ -4655,14 +4618,7 @@
                 <w:sz w:val="14"/>
                 <w:szCs w:val="14"/>
               </w:rPr>
-              <w:t xml:space="preserve">Check access with incorrect </w:t>
-            </w:r>
-            <w:r>
-              <w:rPr>
-                <w:sz w:val="14"/>
-                <w:szCs w:val="14"/>
-              </w:rPr>
-              <w:t>password</w:t>
+              <w:t>Check access with incorrect password</w:t>
             </w:r>
           </w:p>
         </w:tc>
@@ -4769,14 +4725,7 @@
                 <w:sz w:val="14"/>
                 <w:szCs w:val="14"/>
               </w:rPr>
-              <w:t>Password: Password</w:t>
-            </w:r>
-            <w:r>
-              <w:rPr>
-                <w:sz w:val="14"/>
-                <w:szCs w:val="14"/>
-              </w:rPr>
-              <w:t>2</w:t>
+              <w:t>Password: Password2</w:t>
             </w:r>
           </w:p>
           <w:p>
@@ -4939,14 +4888,7 @@
                 <w:sz w:val="14"/>
                 <w:szCs w:val="14"/>
               </w:rPr>
-              <w:t xml:space="preserve">access with incorrect </w:t>
-            </w:r>
-            <w:r>
-              <w:rPr>
-                <w:sz w:val="14"/>
-                <w:szCs w:val="14"/>
-              </w:rPr>
-              <w:t>IP</w:t>
+              <w:t>access with incorrect IP</w:t>
             </w:r>
           </w:p>
         </w:tc>
@@ -5061,14 +5003,7 @@
                 <w:sz w:val="14"/>
                 <w:szCs w:val="14"/>
               </w:rPr>
-              <w:t>IP: IP</w:t>
-            </w:r>
-            <w:r>
-              <w:rPr>
-                <w:sz w:val="14"/>
-                <w:szCs w:val="14"/>
-              </w:rPr>
-              <w:t>2</w:t>
+              <w:t>IP: IP2</w:t>
             </w:r>
           </w:p>
           <w:p>
@@ -5209,14 +5144,7 @@
                 <w:sz w:val="14"/>
                 <w:szCs w:val="14"/>
               </w:rPr>
-              <w:t xml:space="preserve">Check access with </w:t>
-            </w:r>
-            <w:r>
-              <w:rPr>
-                <w:sz w:val="14"/>
-                <w:szCs w:val="14"/>
-              </w:rPr>
-              <w:t>no connection</w:t>
+              <w:t>Check access with no connection</w:t>
             </w:r>
           </w:p>
         </w:tc>
@@ -5346,14 +5274,7 @@
                 <w:sz w:val="14"/>
                 <w:szCs w:val="14"/>
               </w:rPr>
-              <w:t>Connected: C</w:t>
-            </w:r>
-            <w:r>
-              <w:rPr>
-                <w:sz w:val="14"/>
-                <w:szCs w:val="14"/>
-              </w:rPr>
-              <w:t>2</w:t>
+              <w:t>Connected: C2</w:t>
             </w:r>
           </w:p>
         </w:tc>
@@ -5666,7 +5587,6 @@
               </w:rPr>
               <w:t xml:space="preserve">public method </w:t>
             </w:r>
-            <w:proofErr w:type="gramStart"/>
             <w:r>
               <w:rPr>
                 <w:rFonts w:ascii="Arial" w:eastAsia="Times New Roman" w:hAnsi="Arial" w:cs="Arial"/>
@@ -5676,9 +5596,8 @@
                 <w:szCs w:val="20"/>
                 <w14:ligatures w14:val="none"/>
               </w:rPr>
-              <w:t>connection(</w:t>
-            </w:r>
-            <w:proofErr w:type="gramEnd"/>
+              <w:t>connection(Boolean SSID, Boolean Password, Boolean IP, Boo</w:t>
+            </w:r>
             <w:r>
               <w:rPr>
                 <w:rFonts w:ascii="Arial" w:eastAsia="Times New Roman" w:hAnsi="Arial" w:cs="Arial"/>
@@ -5688,7 +5607,7 @@
                 <w:szCs w:val="20"/>
                 <w14:ligatures w14:val="none"/>
               </w:rPr>
-              <w:t>Boolean SSID, Boolean Password, Boolean IP, Boo</w:t>
+              <w:t>lean connection</w:t>
             </w:r>
             <w:r>
               <w:rPr>
@@ -5699,8 +5618,21 @@
                 <w:szCs w:val="20"/>
                 <w14:ligatures w14:val="none"/>
               </w:rPr>
-              <w:t>lean connection</w:t>
-            </w:r>
+              <w:t xml:space="preserve"> {</w:t>
+            </w:r>
+          </w:p>
+          <w:p>
+            <w:pPr>
+              <w:spacing w:after="0" w:line="240" w:lineRule="auto"/>
+              <w:jc w:val="both"/>
+              <w:rPr>
+                <w:rFonts w:ascii="Times New Roman" w:eastAsia="Times New Roman" w:hAnsi="Times New Roman" w:cs="Times New Roman"/>
+                <w:kern w:val="0"/>
+                <w:sz w:val="24"/>
+                <w:szCs w:val="24"/>
+                <w14:ligatures w14:val="none"/>
+              </w:rPr>
+            </w:pPr>
             <w:r>
               <w:rPr>
                 <w:rFonts w:ascii="Arial" w:eastAsia="Times New Roman" w:hAnsi="Arial" w:cs="Arial"/>
@@ -5710,21 +5642,9 @@
                 <w:szCs w:val="20"/>
                 <w14:ligatures w14:val="none"/>
               </w:rPr>
-              <w:t xml:space="preserve"> {</w:t>
-            </w:r>
-          </w:p>
-          <w:p>
-            <w:pPr>
-              <w:spacing w:after="0" w:line="240" w:lineRule="auto"/>
-              <w:jc w:val="both"/>
-              <w:rPr>
-                <w:rFonts w:ascii="Times New Roman" w:eastAsia="Times New Roman" w:hAnsi="Times New Roman" w:cs="Times New Roman"/>
-                <w:kern w:val="0"/>
-                <w:sz w:val="24"/>
-                <w:szCs w:val="24"/>
-                <w14:ligatures w14:val="none"/>
-              </w:rPr>
-            </w:pPr>
+              <w:tab/>
+              <w:t>if (</w:t>
+            </w:r>
             <w:r>
               <w:rPr>
                 <w:rFonts w:ascii="Arial" w:eastAsia="Times New Roman" w:hAnsi="Arial" w:cs="Arial"/>
@@ -5734,8 +5654,7 @@
                 <w:szCs w:val="20"/>
                 <w14:ligatures w14:val="none"/>
               </w:rPr>
-              <w:tab/>
-              <w:t>if (</w:t>
+              <w:t>SSID == False || Password == False || IP == False || connection == False</w:t>
             </w:r>
             <w:r>
               <w:rPr>
@@ -5746,8 +5665,21 @@
                 <w:szCs w:val="20"/>
                 <w14:ligatures w14:val="none"/>
               </w:rPr>
-              <w:t>SSID == False || Password == False || IP == False || connection == False</w:t>
-            </w:r>
+              <w:t>) {</w:t>
+            </w:r>
+          </w:p>
+          <w:p>
+            <w:pPr>
+              <w:spacing w:after="0" w:line="240" w:lineRule="auto"/>
+              <w:jc w:val="both"/>
+              <w:rPr>
+                <w:rFonts w:ascii="Times New Roman" w:eastAsia="Times New Roman" w:hAnsi="Times New Roman" w:cs="Times New Roman"/>
+                <w:kern w:val="0"/>
+                <w:sz w:val="24"/>
+                <w:szCs w:val="24"/>
+                <w14:ligatures w14:val="none"/>
+              </w:rPr>
+            </w:pPr>
             <w:r>
               <w:rPr>
                 <w:rFonts w:ascii="Arial" w:eastAsia="Times New Roman" w:hAnsi="Arial" w:cs="Arial"/>
@@ -5757,21 +5689,8 @@
                 <w:szCs w:val="20"/>
                 <w14:ligatures w14:val="none"/>
               </w:rPr>
-              <w:t>) {</w:t>
-            </w:r>
-          </w:p>
-          <w:p>
-            <w:pPr>
-              <w:spacing w:after="0" w:line="240" w:lineRule="auto"/>
-              <w:jc w:val="both"/>
-              <w:rPr>
-                <w:rFonts w:ascii="Times New Roman" w:eastAsia="Times New Roman" w:hAnsi="Times New Roman" w:cs="Times New Roman"/>
-                <w:kern w:val="0"/>
-                <w:sz w:val="24"/>
-                <w:szCs w:val="24"/>
-                <w14:ligatures w14:val="none"/>
-              </w:rPr>
-            </w:pPr>
+              <w:tab/>
+            </w:r>
             <w:r>
               <w:rPr>
                 <w:rFonts w:ascii="Arial" w:eastAsia="Times New Roman" w:hAnsi="Arial" w:cs="Arial"/>
@@ -5782,7 +5701,22 @@
                 <w14:ligatures w14:val="none"/>
               </w:rPr>
               <w:tab/>
-            </w:r>
+              <w:t>return error;</w:t>
+            </w:r>
+          </w:p>
+          <w:p>
+            <w:pPr>
+              <w:spacing w:after="0" w:line="240" w:lineRule="auto"/>
+              <w:ind w:left="720"/>
+              <w:jc w:val="both"/>
+              <w:rPr>
+                <w:rFonts w:ascii="Times New Roman" w:eastAsia="Times New Roman" w:hAnsi="Times New Roman" w:cs="Times New Roman"/>
+                <w:kern w:val="0"/>
+                <w:sz w:val="24"/>
+                <w:szCs w:val="24"/>
+                <w14:ligatures w14:val="none"/>
+              </w:rPr>
+            </w:pPr>
             <w:r>
               <w:rPr>
                 <w:rFonts w:ascii="Arial" w:eastAsia="Times New Roman" w:hAnsi="Arial" w:cs="Arial"/>
@@ -5792,10 +5726,34 @@
                 <w:szCs w:val="20"/>
                 <w14:ligatures w14:val="none"/>
               </w:rPr>
-              <w:tab/>
-              <w:t xml:space="preserve">return </w:t>
-            </w:r>
-            <w:proofErr w:type="gramStart"/>
+              <w:t>}</w:t>
+            </w:r>
+          </w:p>
+          <w:p>
+            <w:pPr>
+              <w:spacing w:after="0" w:line="240" w:lineRule="auto"/>
+              <w:jc w:val="both"/>
+              <w:rPr>
+                <w:rFonts w:ascii="Times New Roman" w:eastAsia="Times New Roman" w:hAnsi="Times New Roman" w:cs="Times New Roman"/>
+                <w:kern w:val="0"/>
+                <w:sz w:val="24"/>
+                <w:szCs w:val="24"/>
+                <w14:ligatures w14:val="none"/>
+              </w:rPr>
+            </w:pPr>
+          </w:p>
+          <w:p>
+            <w:pPr>
+              <w:spacing w:after="0" w:line="240" w:lineRule="auto"/>
+              <w:jc w:val="both"/>
+              <w:rPr>
+                <w:rFonts w:ascii="Times New Roman" w:eastAsia="Times New Roman" w:hAnsi="Times New Roman" w:cs="Times New Roman"/>
+                <w:kern w:val="0"/>
+                <w:sz w:val="24"/>
+                <w:szCs w:val="24"/>
+                <w14:ligatures w14:val="none"/>
+              </w:rPr>
+            </w:pPr>
             <w:r>
               <w:rPr>
                 <w:rFonts w:ascii="Arial" w:eastAsia="Times New Roman" w:hAnsi="Arial" w:cs="Arial"/>
@@ -5805,85 +5763,9 @@
                 <w:szCs w:val="20"/>
                 <w14:ligatures w14:val="none"/>
               </w:rPr>
-              <w:t>error;</w:t>
-            </w:r>
-            <w:proofErr w:type="gramEnd"/>
-          </w:p>
-          <w:p>
-            <w:pPr>
-              <w:spacing w:after="0" w:line="240" w:lineRule="auto"/>
-              <w:ind w:left="720"/>
-              <w:jc w:val="both"/>
-              <w:rPr>
-                <w:rFonts w:ascii="Times New Roman" w:eastAsia="Times New Roman" w:hAnsi="Times New Roman" w:cs="Times New Roman"/>
-                <w:kern w:val="0"/>
-                <w:sz w:val="24"/>
-                <w:szCs w:val="24"/>
-                <w14:ligatures w14:val="none"/>
-              </w:rPr>
-            </w:pPr>
-            <w:r>
-              <w:rPr>
-                <w:rFonts w:ascii="Arial" w:eastAsia="Times New Roman" w:hAnsi="Arial" w:cs="Arial"/>
-                <w:color w:val="000000"/>
-                <w:kern w:val="0"/>
-                <w:sz w:val="20"/>
-                <w:szCs w:val="20"/>
-                <w14:ligatures w14:val="none"/>
-              </w:rPr>
-              <w:t>}</w:t>
-            </w:r>
-          </w:p>
-          <w:p>
-            <w:pPr>
-              <w:spacing w:after="0" w:line="240" w:lineRule="auto"/>
-              <w:jc w:val="both"/>
-              <w:rPr>
-                <w:rFonts w:ascii="Times New Roman" w:eastAsia="Times New Roman" w:hAnsi="Times New Roman" w:cs="Times New Roman"/>
-                <w:kern w:val="0"/>
-                <w:sz w:val="24"/>
-                <w:szCs w:val="24"/>
-                <w14:ligatures w14:val="none"/>
-              </w:rPr>
-            </w:pPr>
-          </w:p>
-          <w:p>
-            <w:pPr>
-              <w:spacing w:after="0" w:line="240" w:lineRule="auto"/>
-              <w:jc w:val="both"/>
-              <w:rPr>
-                <w:rFonts w:ascii="Times New Roman" w:eastAsia="Times New Roman" w:hAnsi="Times New Roman" w:cs="Times New Roman"/>
-                <w:kern w:val="0"/>
-                <w:sz w:val="24"/>
-                <w:szCs w:val="24"/>
-                <w14:ligatures w14:val="none"/>
-              </w:rPr>
-            </w:pPr>
-            <w:r>
-              <w:rPr>
-                <w:rFonts w:ascii="Arial" w:eastAsia="Times New Roman" w:hAnsi="Arial" w:cs="Arial"/>
-                <w:color w:val="000000"/>
-                <w:kern w:val="0"/>
-                <w:sz w:val="20"/>
-                <w:szCs w:val="20"/>
-                <w14:ligatures w14:val="none"/>
-              </w:rPr>
               <w:tab/>
-              <w:t xml:space="preserve">return </w:t>
-            </w:r>
-            <w:proofErr w:type="gramStart"/>
-            <w:r>
-              <w:rPr>
-                <w:rFonts w:ascii="Arial" w:eastAsia="Times New Roman" w:hAnsi="Arial" w:cs="Arial"/>
-                <w:color w:val="000000"/>
-                <w:kern w:val="0"/>
-                <w:sz w:val="20"/>
-                <w:szCs w:val="20"/>
-                <w14:ligatures w14:val="none"/>
-              </w:rPr>
-              <w:t>success;</w:t>
-            </w:r>
-            <w:proofErr w:type="gramEnd"/>
+              <w:t>return success;</w:t>
+            </w:r>
           </w:p>
           <w:p>
             <w:pPr>
@@ -5920,6 +5802,9 @@
     </w:p>
     <w:p>
       <w:r>
+        <w:rPr>
+          <w:noProof/>
+        </w:rPr>
         <w:drawing>
           <wp:inline distT="0" distB="0" distL="0" distR="0" wp14:anchorId="1874E782" wp14:editId="57E21F52">
             <wp:extent cx="1936850" cy="3740342"/>
@@ -5988,19 +5873,27 @@
     </w:p>
     <w:p>
       <w:r>
-        <w:t xml:space="preserve">Path 1: Start -&gt; Check if the inputs are valid -&gt; Yes -&gt; </w:t>
+        <w:t xml:space="preserve">Path 1: </w:t>
       </w:r>
+      <w:bookmarkStart w:id="0" w:name="_Hlk151452948"/>
       <w:r>
-        <w:t>Success</w:t>
+        <w:t>1 -&gt; 2 -&gt; 3 -&gt; 5</w:t>
       </w:r>
+      <w:bookmarkEnd w:id="0"/>
     </w:p>
     <w:p>
       <w:r>
         <w:lastRenderedPageBreak/>
-        <w:t xml:space="preserve">Path 2: Start -&gt; Check if the inputs are valid -&gt; </w:t>
+        <w:t xml:space="preserve">Path 2: </w:t>
       </w:r>
       <w:r>
-        <w:t>No -&gt; Error</w:t>
+        <w:t xml:space="preserve">1 -&gt; 2 -&gt; </w:t>
+      </w:r>
+      <w:r>
+        <w:t>4</w:t>
+      </w:r>
+      <w:r>
+        <w:t xml:space="preserve"> -&gt; 5</w:t>
       </w:r>
     </w:p>
     <w:sectPr>
@@ -6565,6 +6458,7 @@
   <w:style w:type="character" w:default="1" w:styleId="DefaultParagraphFont">
     <w:name w:val="Default Paragraph Font"/>
     <w:uiPriority w:val="1"/>
+    <w:semiHidden/>
     <w:unhideWhenUsed/>
   </w:style>
   <w:style w:type="table" w:default="1" w:styleId="TableNormal">

</xml_diff>